<commit_message>
[feat]: adds aspect ratio logic to spacing branch
</commit_message>
<xml_diff>
--- a/output/10900_Steinmacher___Lorenz_Immobilien_OHG/260218_Angebot_Steinmacher & Lorenz Immobilien OHG ExposéProfi.docx
+++ b/output/10900_Steinmacher___Lorenz_Immobilien_OHG/260218_Angebot_Steinmacher & Lorenz Immobilien OHG ExposéProfi.docx
@@ -209,7 +209,7 @@
           <w:sz w:val="32"/>
           <w:szCs w:val="32"/>
         </w:rPr>
-        <w:t xml:space="preserve">Angebot Nr.2026-02-18-29</w:t>
+        <w:t xml:space="preserve">Angebot Nr.2026-02-18-33</w:t>
       </w:r>
     </w:p>
     <w:p>
@@ -14768,7 +14768,7 @@
         </w:rPr>
         <w:drawing>
           <wp:inline distT="0" distB="0" distL="0" distR="0">
-            <wp:extent cx="4762500" cy="3333750"/>
+            <wp:extent cx="1238250" cy="1238250"/>
             <wp:effectExtent l="0" t="0" r="0" b="0"/>
             <wp:docPr id="2" name="Image 2" descr="image"/>
             <wp:cNvGraphicFramePr>
@@ -14799,7 +14799,7 @@
                   <pic:spPr bwMode="auto">
                     <a:xfrm>
                       <a:off x="0" y="0"/>
-                      <a:ext cx="4762500" cy="3333750"/>
+                      <a:ext cx="1238250" cy="1238250"/>
                     </a:xfrm>
                     <a:prstGeom prst="rect">
                       <a:avLst/>
@@ -14853,7 +14853,7 @@
         </w:rPr>
         <w:drawing>
           <wp:inline distT="0" distB="0" distL="0" distR="0">
-            <wp:extent cx="4762500" cy="3333750"/>
+            <wp:extent cx="4667250" cy="5200650"/>
             <wp:effectExtent l="0" t="0" r="0" b="0"/>
             <wp:docPr id="2" name="Image 2" descr="image"/>
             <wp:cNvGraphicFramePr>
@@ -14884,7 +14884,7 @@
                   <pic:spPr bwMode="auto">
                     <a:xfrm>
                       <a:off x="0" y="0"/>
-                      <a:ext cx="4762500" cy="3333750"/>
+                      <a:ext cx="4667250" cy="5200650"/>
                     </a:xfrm>
                     <a:prstGeom prst="rect">
                       <a:avLst/>
@@ -14938,7 +14938,7 @@
         </w:rPr>
         <w:drawing>
           <wp:inline distT="0" distB="0" distL="0" distR="0">
-            <wp:extent cx="4762500" cy="3333750"/>
+            <wp:extent cx="4486275" cy="6667500"/>
             <wp:effectExtent l="0" t="0" r="0" b="0"/>
             <wp:docPr id="2" name="Image 2" descr="image"/>
             <wp:cNvGraphicFramePr>
@@ -14969,7 +14969,7 @@
                   <pic:spPr bwMode="auto">
                     <a:xfrm>
                       <a:off x="0" y="0"/>
-                      <a:ext cx="4762500" cy="3333750"/>
+                      <a:ext cx="4486275" cy="6667500"/>
                     </a:xfrm>
                     <a:prstGeom prst="rect">
                       <a:avLst/>

</xml_diff>